<commit_message>
save 2nd (final) draft
</commit_message>
<xml_diff>
--- a/docs/aslms-2024/aslms-2024-1st draft.docx
+++ b/docs/aslms-2024/aslms-2024-1st draft.docx
@@ -73,37 +73,13 @@
         <w:t xml:space="preserve"> </w:t>
       </w:r>
       <w:r>
-        <w:t xml:space="preserve">Of particular interest is the </w:t>
-      </w:r>
-      <w:proofErr w:type="spellStart"/>
-      <w:r>
-        <w:t>CycleGAN</w:t>
-      </w:r>
-      <w:proofErr w:type="spellEnd"/>
-      <w:r>
-        <w:t xml:space="preserve"> framework, which is adept at domain translation (e.g., transmuting ordinary photographs into artworks reminiscent of Monet). Employing </w:t>
-      </w:r>
-      <w:proofErr w:type="gramStart"/>
-      <w:r>
-        <w:t xml:space="preserve">a </w:t>
+        <w:t xml:space="preserve">Of particular interest is the CycleGAN framework, which is adept at domain translation (e.g., transmuting ordinary photographs into artworks reminiscent of Monet). Employing a </w:t>
       </w:r>
       <w:r>
         <w:t>four</w:t>
       </w:r>
       <w:r>
-        <w:t xml:space="preserve"> neural networks</w:t>
-      </w:r>
-      <w:proofErr w:type="gramEnd"/>
-      <w:r>
-        <w:t xml:space="preserve"> paired with cyclical loss functions, </w:t>
-      </w:r>
-      <w:proofErr w:type="spellStart"/>
-      <w:r>
-        <w:t>CycleGAN</w:t>
-      </w:r>
-      <w:proofErr w:type="spellEnd"/>
-      <w:r>
-        <w:t xml:space="preserve"> acquires the ability to </w:t>
+        <w:t xml:space="preserve"> neural networks paired with cyclical loss functions, CycleGAN acquires the ability to </w:t>
       </w:r>
       <w:r>
         <w:t>translate</w:t>
@@ -112,32 +88,19 @@
         <w:t xml:space="preserve"> between two distinct distributions. In doing so, it garners insights into the intrinsic characteristics of each distribution (e.g., discerning the quintessence of Monet's style). </w:t>
       </w:r>
       <w:r>
-        <w:t xml:space="preserve">Given these capabilities, </w:t>
-      </w:r>
-      <w:proofErr w:type="spellStart"/>
-      <w:r>
-        <w:t>CycleGAN</w:t>
-      </w:r>
-      <w:proofErr w:type="spellEnd"/>
+        <w:t xml:space="preserve">Given these capabilities, CycleGAN </w:t>
+      </w:r>
+      <w:r>
+        <w:t xml:space="preserve">seem well-suited </w:t>
+      </w:r>
+      <w:r>
+        <w:t>for the bidirectional transformation between images of healthy facial structures and those exhibiting Port-Wine Birthmarks (PWB), as well as for deducing the defining features of PWB</w:t>
+      </w:r>
+      <w:r>
+        <w:t>, since it needs to learn those for a high quality translation.</w:t>
+      </w:r>
       <w:r>
         <w:t xml:space="preserve"> </w:t>
-      </w:r>
-      <w:r>
-        <w:t xml:space="preserve">seem well-suited </w:t>
-      </w:r>
-      <w:r>
-        <w:t>for the bidirectional transformation between images of healthy facial structures and those exhibiting Port-Wine Birthmarks (PWB), as well as for deducing the defining features of PWB</w:t>
-      </w:r>
-      <w:r>
-        <w:t xml:space="preserve">, since it needs to learn those for a </w:t>
-      </w:r>
-      <w:proofErr w:type="gramStart"/>
-      <w:r>
-        <w:t>high quality</w:t>
-      </w:r>
-      <w:proofErr w:type="gramEnd"/>
-      <w:r>
-        <w:t xml:space="preserve"> translation.</w:t>
       </w:r>
     </w:p>
     <w:p/>
@@ -164,15 +127,7 @@
         </w:rPr>
       </w:pPr>
       <w:r>
-        <w:t xml:space="preserve">Our investigation harvested a dataset comprising images of 200 Caucasian individuals with PWB from various internet sources, representing a broad age spectrum, primarily children and middle-aged adults. Complementary to this, we incorporated over 7,200 facial images from an open-source repository. We initialized a </w:t>
-      </w:r>
-      <w:proofErr w:type="spellStart"/>
-      <w:r>
-        <w:t>CycleGAN</w:t>
-      </w:r>
-      <w:proofErr w:type="spellEnd"/>
-      <w:r>
-        <w:t xml:space="preserve"> architecture, training it on a free-to-use Kaggle GPU. The model included four intrinsic neural networks—two generators for image synthesis and two discriminators for classification of PWB and healthy facial images. Resource limitations necessitated a parameter cap (8 million for generators, 2 million for discriminators) and confined image resolution to 256x256 pixels. To enhance training efficiency and model generalization, we adopted data augmentation strategies, focusing on differentiable augmentation that preserves the learned distribution integrity by enabling loss backpropagation.</w:t>
+        <w:t>Our investigation harvested a dataset comprising images of 200 Caucasian individuals with PWB from various internet sources, representing a broad age spectrum, primarily children and middle-aged adults. Complementary to this, we incorporated over 7,200 facial images from an open-source repository. We initialized a CycleGAN architecture, training it on a free-to-use Kaggle GPU. The model included four intrinsic neural networks—two generators for image synthesis and two discriminators for classification of PWB and healthy facial images. Resource limitations necessitated a parameter cap (8 million for generators, 2 million for discriminators) and confined image resolution to 256x256 pixels. To enhance training efficiency and model generalization, we adopted data augmentation strategies, focusing on differentiable augmentation that preserves the learned distribution integrity by enabling loss backpropagation.</w:t>
       </w:r>
     </w:p>
     <w:p/>
@@ -198,21 +153,8 @@
           <w:bCs/>
         </w:rPr>
       </w:pPr>
-      <w:proofErr w:type="gramStart"/>
-      <w:r>
-        <w:t>Subsequent to</w:t>
-      </w:r>
-      <w:proofErr w:type="gramEnd"/>
-      <w:r>
-        <w:t xml:space="preserve"> extensive training iterations and systematic refinements, the </w:t>
-      </w:r>
-      <w:proofErr w:type="spellStart"/>
-      <w:r>
-        <w:t>CycleGAN</w:t>
-      </w:r>
-      <w:proofErr w:type="spellEnd"/>
-      <w:r>
-        <w:t xml:space="preserve"> achieved convergence, effectively learning to obscure the PWB in images. While the network also acquired the capability to generate images with PWB, the fidelity of these synthetic images remains suboptimal, occasionally failing to meet the recognition criteria of a specialist.</w:t>
+      <w:r>
+        <w:t>Subsequent to extensive training iterations and systematic refinements, the CycleGAN achieved convergence, effectively learning to obscure the PWB in images. While the network also acquired the capability to generate images with PWB, the fidelity of these synthetic images remains suboptimal, occasionally failing to meet the recognition criteria of a specialist.</w:t>
       </w:r>
     </w:p>
     <w:p>
@@ -276,15 +218,7 @@
         <w:t xml:space="preserve"> </w:t>
       </w:r>
       <w:r>
-        <w:t xml:space="preserve">We envisage the </w:t>
-      </w:r>
-      <w:proofErr w:type="spellStart"/>
-      <w:r>
-        <w:t>CycleGAN</w:t>
-      </w:r>
-      <w:proofErr w:type="spellEnd"/>
-      <w:r>
-        <w:t xml:space="preserve"> developed in this study as a tool for enhancing public understanding of Port-Wine Birthmarks (PWB), by providing visual simulations of PWB on individuals' faces</w:t>
+        <w:t>We envisage the CycleGAN developed in this study as a tool for enhancing public understanding of Port-Wine Birthmarks (PWB), by providing visual simulations of PWB on individuals' faces</w:t>
       </w:r>
       <w:r>
         <w:t>.</w:t>
@@ -299,26 +233,10 @@
         <w:t>hope</w:t>
       </w:r>
       <w:r>
-        <w:t xml:space="preserve"> to expand the utility of </w:t>
-      </w:r>
-      <w:proofErr w:type="spellStart"/>
-      <w:r>
-        <w:t>CycleGAN</w:t>
-      </w:r>
-      <w:proofErr w:type="spellEnd"/>
-      <w:r>
-        <w:t xml:space="preserve"> to function as a predictive model that can demonstrate potential outcomes for patients considering treatment</w:t>
-      </w:r>
-      <w:r>
-        <w:t xml:space="preserve"> (</w:t>
-      </w:r>
-      <w:proofErr w:type="spellStart"/>
-      <w:r>
-        <w:t>eg.</w:t>
-      </w:r>
-      <w:proofErr w:type="spellEnd"/>
-      <w:r>
-        <w:t xml:space="preserve"> </w:t>
+        <w:t xml:space="preserve"> to expand the utility of CycleGAN to function as a predictive model that can demonstrate potential outcomes for patients considering treatment</w:t>
+      </w:r>
+      <w:r>
+        <w:t xml:space="preserve"> (eg. </w:t>
       </w:r>
       <w:r>
         <w:t>transforming pre-treatment photographs to depict the anticipated results after undergoing multiple laser therapy sessions</w:t>

</xml_diff>